<commit_message>
final version of manuscript
</commit_message>
<xml_diff>
--- a/Baxter_GenMed_2015_manuscript.docx
+++ b/Baxter_GenMed_2015_manuscript.docx
@@ -128,17 +128,74 @@
     </w:p>
     <w:p>
       <w:pPr>
+        <w:jc w:val="left"/>
+      </w:pPr>
+      <w:r>
+        <w:rPr>
+          <w:b/>
+        </w:rPr>
+        <w:t>Email addresses:</w:t>
+      </w:r>
+      <w:r>
+        <w:br/>
+        <w:t xml:space="preserve">NTB: </w:t>
+      </w:r>
+      <w:hyperlink r:id="rId9">
+        <w:r>
+          <w:rPr>
+            <w:rStyle w:val="Link"/>
+          </w:rPr>
+          <w:t>ntbaxter@umich.edu</w:t>
+        </w:r>
+      </w:hyperlink>
+      <w:r>
+        <w:br/>
+        <w:t xml:space="preserve">MTR: </w:t>
+      </w:r>
+      <w:hyperlink r:id="rId10">
+        <w:r>
+          <w:rPr>
+            <w:rStyle w:val="Link"/>
+          </w:rPr>
+          <w:t>mruffin@med.umich.edu</w:t>
+        </w:r>
+      </w:hyperlink>
+      <w:r>
+        <w:br/>
+        <w:t xml:space="preserve">MAMR: </w:t>
+      </w:r>
+      <w:hyperlink r:id="rId11">
+        <w:r>
+          <w:rPr>
+            <w:rStyle w:val="Link"/>
+          </w:rPr>
+          <w:t>maryroge@med.umich.edu</w:t>
+        </w:r>
+      </w:hyperlink>
+      <w:r>
+        <w:br/>
+        <w:t xml:space="preserve">PDS: </w:t>
+      </w:r>
+      <w:hyperlink r:id="rId12">
+        <w:r>
+          <w:rPr>
+            <w:rStyle w:val="Link"/>
+          </w:rPr>
+          <w:t>pschloss@umich.edu</w:t>
+        </w:r>
+      </w:hyperlink>
+    </w:p>
+    <w:p>
+      <w:pPr>
         <w:sectPr>
-          <w:footerReference w:type="even" r:id="rId9"/>
-          <w:footerReference w:type="default" r:id="rId10"/>
+          <w:footerReference w:type="even" r:id="rId13"/>
+          <w:footerReference w:type="default" r:id="rId14"/>
           <w:pgSz w:w="12240" w:h="15840"/>
           <w:pgMar w:top="1440" w:right="1440" w:bottom="1440" w:left="1440" w:header="720" w:footer="720" w:gutter="0"/>
           <w:lnNumType w:countBy="1" w:restart="continuous"/>
           <w:cols w:space="720"/>
         </w:sectPr>
       </w:pPr>
-      <w:bookmarkStart w:id="1" w:name="_GoBack"/>
-      <w:bookmarkEnd w:id="1"/>
     </w:p>
     <w:p>
       <w:pPr>
@@ -242,8 +299,8 @@
         <w:pStyle w:val="Heading3"/>
         <w:spacing w:before="360" w:after="180"/>
       </w:pPr>
-      <w:bookmarkStart w:id="2" w:name="background"/>
-      <w:bookmarkEnd w:id="2"/>
+      <w:bookmarkStart w:id="1" w:name="background"/>
+      <w:bookmarkEnd w:id="1"/>
       <w:r>
         <w:t>Background</w:t>
       </w:r>
@@ -287,8 +344,8 @@
         <w:pStyle w:val="Heading3"/>
         <w:spacing w:before="360" w:after="180"/>
       </w:pPr>
-      <w:bookmarkStart w:id="3" w:name="methods"/>
-      <w:bookmarkEnd w:id="3"/>
+      <w:bookmarkStart w:id="2" w:name="methods"/>
+      <w:bookmarkEnd w:id="2"/>
       <w:r>
         <w:t>Methods</w:t>
       </w:r>
@@ -382,8 +439,8 @@
         <w:pStyle w:val="Heading3"/>
         <w:spacing w:before="360" w:after="180"/>
       </w:pPr>
-      <w:bookmarkStart w:id="4" w:name="results"/>
-      <w:bookmarkEnd w:id="4"/>
+      <w:bookmarkStart w:id="3" w:name="results"/>
+      <w:bookmarkEnd w:id="3"/>
       <w:r>
         <w:lastRenderedPageBreak/>
         <w:t>Results</w:t>
@@ -599,8 +656,8 @@
         <w:pStyle w:val="Heading3"/>
         <w:spacing w:before="360" w:after="180"/>
       </w:pPr>
-      <w:bookmarkStart w:id="5" w:name="discussion"/>
-      <w:bookmarkEnd w:id="5"/>
+      <w:bookmarkStart w:id="4" w:name="discussion"/>
+      <w:bookmarkEnd w:id="4"/>
       <w:r>
         <w:t>Discussion</w:t>
       </w:r>
@@ -758,8 +815,8 @@
         <w:pStyle w:val="Heading3"/>
         <w:spacing w:before="360" w:after="180"/>
       </w:pPr>
-      <w:bookmarkStart w:id="6" w:name="conclusions"/>
-      <w:bookmarkEnd w:id="6"/>
+      <w:bookmarkStart w:id="5" w:name="conclusions"/>
+      <w:bookmarkEnd w:id="5"/>
       <w:r>
         <w:t>Conclusions</w:t>
       </w:r>
@@ -786,8 +843,8 @@
           <w:cols w:space="720"/>
         </w:sectPr>
       </w:pPr>
-      <w:bookmarkStart w:id="7" w:name="declarations"/>
-      <w:bookmarkEnd w:id="7"/>
+      <w:bookmarkStart w:id="6" w:name="declarations"/>
+      <w:bookmarkEnd w:id="6"/>
     </w:p>
     <w:p>
       <w:pPr>
@@ -831,12 +888,24 @@
       <w:r>
         <w:t xml:space="preserve"> Raw fastq files and a MIMARKS file are available through the NCBI Sequence Read Archive [SRP062005]. The exact data processing steps including an automated workflow going from the raw sequence data to the final manuscript is available at </w:t>
       </w:r>
-      <w:hyperlink r:id="rId11">
+      <w:hyperlink r:id="rId15" w:history="1">
         <w:r>
           <w:rPr>
-            <w:rStyle w:val="Link"/>
+            <w:rStyle w:val="Hyperlink"/>
           </w:rPr>
-          <w:t>http://www.github.com/SchlossLab/Baxter_glne007Modeling_2015</w:t>
+          <w:t>www.github.com/SchlossLab/</w:t>
+        </w:r>
+        <w:r>
+          <w:rPr>
+            <w:rStyle w:val="Hyperlink"/>
+          </w:rPr>
+          <w:t>B</w:t>
+        </w:r>
+        <w:r>
+          <w:rPr>
+            <w:rStyle w:val="Hyperlink"/>
+          </w:rPr>
+          <w:t>axter_glne007Modeling_2015</w:t>
         </w:r>
       </w:hyperlink>
       <w:r>
@@ -868,7 +937,12 @@
         <w:t>Author Contributions:</w:t>
       </w:r>
       <w:r>
-        <w:t xml:space="preserve"> All authors were involved in the conception and design of the study. NTB processed samples and analyzed the data. All authors interpreted the data. NTB and PDS wrote the manuscript. All authors reviewed and revised the manuscript.</w:t>
+        <w:t xml:space="preserve"> All authors were involved in the conception and design of the study. NTB processed samples and analyzed the data. All authors interpreted the data. NTB </w:t>
+      </w:r>
+      <w:bookmarkStart w:id="7" w:name="_GoBack"/>
+      <w:bookmarkEnd w:id="7"/>
+      <w:r>
+        <w:t>and PDS wrote the manuscript. All authors reviewed and revised the manuscript.</w:t>
       </w:r>
     </w:p>
     <w:p>
@@ -6401,7 +6475,7 @@
         <w:rStyle w:val="PageNumber"/>
         <w:noProof/>
       </w:rPr>
-      <w:t>2</w:t>
+      <w:t>16</w:t>
     </w:r>
     <w:r>
       <w:rPr>
@@ -7826,6 +7900,24 @@
       </w:tblCellMar>
     </w:tblPr>
   </w:style>
+  <w:style w:type="character" w:styleId="Hyperlink">
+    <w:name w:val="Hyperlink"/>
+    <w:basedOn w:val="DefaultParagraphFont"/>
+    <w:rsid w:val="00FA0776"/>
+    <w:rPr>
+      <w:color w:val="0000FF" w:themeColor="hyperlink"/>
+      <w:u w:val="single"/>
+    </w:rPr>
+  </w:style>
+  <w:style w:type="character" w:styleId="FollowedHyperlink">
+    <w:name w:val="FollowedHyperlink"/>
+    <w:basedOn w:val="DefaultParagraphFont"/>
+    <w:rsid w:val="00FA0776"/>
+    <w:rPr>
+      <w:color w:val="800080" w:themeColor="followedHyperlink"/>
+      <w:u w:val="single"/>
+    </w:rPr>
+  </w:style>
 </w:styles>
 </file>
 
@@ -8826,6 +8918,24 @@
         <w:right w:w="108" w:type="dxa"/>
       </w:tblCellMar>
     </w:tblPr>
+  </w:style>
+  <w:style w:type="character" w:styleId="Hyperlink">
+    <w:name w:val="Hyperlink"/>
+    <w:basedOn w:val="DefaultParagraphFont"/>
+    <w:rsid w:val="00FA0776"/>
+    <w:rPr>
+      <w:color w:val="0000FF" w:themeColor="hyperlink"/>
+      <w:u w:val="single"/>
+    </w:rPr>
+  </w:style>
+  <w:style w:type="character" w:styleId="FollowedHyperlink">
+    <w:name w:val="FollowedHyperlink"/>
+    <w:basedOn w:val="DefaultParagraphFont"/>
+    <w:rsid w:val="00FA0776"/>
+    <w:rPr>
+      <w:color w:val="800080" w:themeColor="followedHyperlink"/>
+      <w:u w:val="single"/>
+    </w:rPr>
   </w:style>
 </w:styles>
 </file>

</xml_diff>